<commit_message>
up diagram usecase and fix page
</commit_message>
<xml_diff>
--- a/file_report/DC_Trần Minh Khoa_DPH.docx
+++ b/file_report/DC_Trần Minh Khoa_DPH.docx
@@ -136,7 +136,7 @@
                 </mc:Choice>
                 <mc:Fallback>
                   <w:pict>
-                    <v:shapetype w14:anchorId="269E447D" id="_x0000_t32" coordsize="21600,21600" o:spt="32" o:oned="t" path="m,l21600,21600e" filled="f">
+                    <v:shapetype w14:anchorId="640BA681" id="_x0000_t32" coordsize="21600,21600" o:spt="32" o:oned="t" path="m,l21600,21600e" filled="f">
                       <v:path arrowok="t" fillok="f" o:connecttype="none"/>
                       <o:lock v:ext="edit" shapetype="t"/>
                     </v:shapetype>
@@ -287,7 +287,7 @@
                 </mc:Choice>
                 <mc:Fallback>
                   <w:pict>
-                    <v:shape w14:anchorId="382B89A7" id="AutoShape 4" o:spid="_x0000_s1026" type="#_x0000_t32" style="position:absolute;margin-left:60.35pt;margin-top:15.9pt;width:155.9pt;height:0;z-index:251657216;visibility:visible;mso-wrap-style:square;mso-width-percent:0;mso-height-percent:0;mso-wrap-distance-left:9pt;mso-wrap-distance-top:0;mso-wrap-distance-right:9pt;mso-wrap-distance-bottom:0;mso-position-horizontal:absolute;mso-position-horizontal-relative:text;mso-position-vertical:absolute;mso-position-vertical-relative:text;mso-width-percent:0;mso-height-percent:0;mso-width-relative:page;mso-height-relative:page" o:gfxdata="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"/>
+                    <v:shape w14:anchorId="3DB7FEBF" id="AutoShape 4" o:spid="_x0000_s1026" type="#_x0000_t32" style="position:absolute;margin-left:60.35pt;margin-top:15.9pt;width:155.9pt;height:0;z-index:251657216;visibility:visible;mso-wrap-style:square;mso-width-percent:0;mso-height-percent:0;mso-wrap-distance-left:9pt;mso-wrap-distance-top:0;mso-wrap-distance-right:9pt;mso-wrap-distance-bottom:0;mso-position-horizontal:absolute;mso-position-horizontal-relative:text;mso-position-vertical:absolute;mso-position-vertical-relative:text;mso-width-percent:0;mso-height-percent:0;mso-width-relative:page;mso-height-relative:page" o:gfxdata="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"/>
                   </w:pict>
                 </mc:Fallback>
               </mc:AlternateContent>
@@ -1195,16 +1195,7 @@
           <w:sz w:val="26"/>
           <w:szCs w:val="26"/>
         </w:rPr>
-        <w:t>Cập nhật lịch họp, các phòng đã được đặt. Cho phép xem thông tin chi tiết của mỗi phòng họp</w:t>
-      </w:r>
-      <w:r>
-        <w:rPr>
-          <w:rFonts w:ascii="Times New Roman" w:hAnsi="Times New Roman"/>
-          <w:noProof/>
-          <w:sz w:val="26"/>
-          <w:szCs w:val="26"/>
-        </w:rPr>
-        <w:t>.</w:t>
+        <w:t>Cập nhật lịch họp, các phòng đã được đặt. Cho phép xem thông tin chi tiết của mỗi phòng họp.</w:t>
       </w:r>
     </w:p>
     <w:p>
@@ -1822,7 +1813,7 @@
           <w:sz w:val="26"/>
           <w:szCs w:val="26"/>
         </w:rPr>
-        <w:t xml:space="preserve"> đa chức năng, phù hợp với hầu hết các </w:t>
+        <w:t xml:space="preserve"> phù hợp với hầu hết các </w:t>
       </w:r>
       <w:r>
         <w:rPr>
@@ -1940,16 +1931,43 @@
           <w:sz w:val="26"/>
           <w:szCs w:val="26"/>
         </w:rPr>
-        <w:t>X</w:t>
-      </w:r>
-      <w:r>
-        <w:rPr>
-          <w:rFonts w:ascii="Times New Roman" w:hAnsi="Times New Roman"/>
-          <w:noProof/>
-          <w:sz w:val="26"/>
-          <w:szCs w:val="26"/>
-        </w:rPr>
-        <w:t>em tổng quan các thông tin liên quan về phòng họp như trạng thái của phòng, sức chứa, hình ảnh từng phòng...</w:t>
+        <w:t xml:space="preserve">Xem </w:t>
+      </w:r>
+      <w:r>
+        <w:rPr>
+          <w:rFonts w:ascii="Times New Roman" w:hAnsi="Times New Roman"/>
+          <w:noProof/>
+          <w:sz w:val="26"/>
+          <w:szCs w:val="26"/>
+        </w:rPr>
+        <w:t xml:space="preserve">danh sách các phòng họp, xem </w:t>
+      </w:r>
+      <w:r>
+        <w:rPr>
+          <w:rFonts w:ascii="Times New Roman" w:hAnsi="Times New Roman"/>
+          <w:noProof/>
+          <w:sz w:val="26"/>
+          <w:szCs w:val="26"/>
+        </w:rPr>
+        <w:t xml:space="preserve">thông tin </w:t>
+      </w:r>
+      <w:r>
+        <w:rPr>
+          <w:rFonts w:ascii="Times New Roman" w:hAnsi="Times New Roman"/>
+          <w:noProof/>
+          <w:sz w:val="26"/>
+          <w:szCs w:val="26"/>
+        </w:rPr>
+        <w:t>chi tiết từng phòng họp</w:t>
+      </w:r>
+      <w:r>
+        <w:rPr>
+          <w:rFonts w:ascii="Times New Roman" w:hAnsi="Times New Roman"/>
+          <w:noProof/>
+          <w:sz w:val="26"/>
+          <w:szCs w:val="26"/>
+        </w:rPr>
+        <w:t>.</w:t>
       </w:r>
     </w:p>
     <w:p>
@@ -1975,43 +1993,16 @@
           <w:sz w:val="26"/>
           <w:szCs w:val="26"/>
         </w:rPr>
-        <w:t xml:space="preserve">Xem </w:t>
-      </w:r>
-      <w:r>
-        <w:rPr>
-          <w:rFonts w:ascii="Times New Roman" w:hAnsi="Times New Roman"/>
-          <w:noProof/>
-          <w:sz w:val="26"/>
-          <w:szCs w:val="26"/>
-        </w:rPr>
-        <w:t>danh sách, tìm kiếm</w:t>
-      </w:r>
-      <w:r>
-        <w:rPr>
-          <w:rFonts w:ascii="Times New Roman" w:hAnsi="Times New Roman"/>
-          <w:noProof/>
-          <w:sz w:val="26"/>
-          <w:szCs w:val="26"/>
-        </w:rPr>
-        <w:t>(</w:t>
-      </w:r>
-      <w:r>
-        <w:rPr>
-          <w:rFonts w:ascii="Times New Roman" w:hAnsi="Times New Roman"/>
-          <w:noProof/>
-          <w:sz w:val="26"/>
-          <w:szCs w:val="26"/>
-        </w:rPr>
-        <w:t>lọc danh sách phòng họp theo tên, thời gian để đỡ rối mắt khi lịch họp dày đặc</w:t>
-      </w:r>
-      <w:r>
-        <w:rPr>
-          <w:rFonts w:ascii="Times New Roman" w:hAnsi="Times New Roman"/>
-          <w:noProof/>
-          <w:sz w:val="26"/>
-          <w:szCs w:val="26"/>
-        </w:rPr>
-        <w:t xml:space="preserve">) phòng họp. </w:t>
+        <w:t>Tìm kiếm phòng họp (tìm kiếm các phòng trống)</w:t>
+      </w:r>
+      <w:r>
+        <w:rPr>
+          <w:rFonts w:ascii="Times New Roman" w:hAnsi="Times New Roman"/>
+          <w:noProof/>
+          <w:sz w:val="26"/>
+          <w:szCs w:val="26"/>
+        </w:rPr>
+        <w:t>, lọc danh sách phòng họp theo tên, thời gian.</w:t>
       </w:r>
     </w:p>
     <w:p>
@@ -2037,25 +2028,34 @@
           <w:sz w:val="26"/>
           <w:szCs w:val="26"/>
         </w:rPr>
-        <w:t>Đặt</w:t>
-      </w:r>
-      <w:r>
-        <w:rPr>
-          <w:rFonts w:ascii="Times New Roman" w:hAnsi="Times New Roman"/>
-          <w:noProof/>
-          <w:sz w:val="26"/>
-          <w:szCs w:val="26"/>
-        </w:rPr>
-        <w:t xml:space="preserve"> phòng họp</w:t>
-      </w:r>
-      <w:r>
-        <w:rPr>
-          <w:rFonts w:ascii="Times New Roman" w:hAnsi="Times New Roman"/>
-          <w:noProof/>
-          <w:sz w:val="26"/>
-          <w:szCs w:val="26"/>
-        </w:rPr>
-        <w:t xml:space="preserve"> theo nhu cầu</w:t>
+        <w:t xml:space="preserve">Đăng ký phòng (đăng ký trên thanh calendar hoặc trong </w:t>
+      </w:r>
+      <w:r>
+        <w:rPr>
+          <w:rFonts w:ascii="Times New Roman" w:hAnsi="Times New Roman"/>
+          <w:noProof/>
+          <w:sz w:val="26"/>
+          <w:szCs w:val="26"/>
+        </w:rPr>
+        <w:t xml:space="preserve">item </w:t>
+      </w:r>
+      <w:r>
+        <w:rPr>
+          <w:rFonts w:ascii="Times New Roman" w:hAnsi="Times New Roman"/>
+          <w:noProof/>
+          <w:sz w:val="26"/>
+          <w:szCs w:val="26"/>
+        </w:rPr>
+        <w:t>dropdown</w:t>
+      </w:r>
+      <w:r>
+        <w:rPr>
+          <w:rFonts w:ascii="Times New Roman" w:hAnsi="Times New Roman"/>
+          <w:noProof/>
+          <w:sz w:val="26"/>
+          <w:szCs w:val="26"/>
+        </w:rPr>
+        <w:t>)</w:t>
       </w:r>
       <w:r>
         <w:rPr>
@@ -2090,16 +2090,7 @@
           <w:sz w:val="26"/>
           <w:szCs w:val="26"/>
         </w:rPr>
-        <w:t>Thống kê</w:t>
-      </w:r>
-      <w:r>
-        <w:rPr>
-          <w:rFonts w:ascii="Times New Roman" w:hAnsi="Times New Roman"/>
-          <w:noProof/>
-          <w:sz w:val="26"/>
-          <w:szCs w:val="26"/>
-        </w:rPr>
-        <w:t xml:space="preserve"> ngày đặt phòng họp</w:t>
+        <w:t>Xem lịch sử đăng ký phòng</w:t>
       </w:r>
       <w:r>
         <w:rPr>
@@ -2134,16 +2125,52 @@
           <w:sz w:val="26"/>
           <w:szCs w:val="26"/>
         </w:rPr>
-        <w:t>Xem danh sách phản hồi</w:t>
-      </w:r>
-      <w:r>
-        <w:rPr>
-          <w:rFonts w:ascii="Times New Roman" w:hAnsi="Times New Roman"/>
-          <w:noProof/>
-          <w:sz w:val="26"/>
-          <w:szCs w:val="26"/>
-        </w:rPr>
-        <w:t xml:space="preserve">. </w:t>
+        <w:t>Thống kê</w:t>
+      </w:r>
+      <w:r>
+        <w:rPr>
+          <w:rFonts w:ascii="Times New Roman" w:hAnsi="Times New Roman"/>
+          <w:noProof/>
+          <w:sz w:val="26"/>
+          <w:szCs w:val="26"/>
+        </w:rPr>
+        <w:t xml:space="preserve"> </w:t>
+      </w:r>
+      <w:r>
+        <w:rPr>
+          <w:rFonts w:ascii="Times New Roman" w:hAnsi="Times New Roman"/>
+          <w:noProof/>
+          <w:sz w:val="26"/>
+          <w:szCs w:val="26"/>
+        </w:rPr>
+        <w:t>số lần đặt</w:t>
+      </w:r>
+      <w:r>
+        <w:rPr>
+          <w:rFonts w:ascii="Times New Roman" w:hAnsi="Times New Roman"/>
+          <w:noProof/>
+          <w:sz w:val="26"/>
+          <w:szCs w:val="26"/>
+        </w:rPr>
+        <w:t xml:space="preserve"> phòng họp</w:t>
+      </w:r>
+      <w:r>
+        <w:rPr>
+          <w:rFonts w:ascii="Times New Roman" w:hAnsi="Times New Roman"/>
+          <w:noProof/>
+          <w:sz w:val="26"/>
+          <w:szCs w:val="26"/>
+        </w:rPr>
+        <w:t xml:space="preserve"> (theo danh sách, theo biểu đồ)</w:t>
+      </w:r>
+      <w:r>
+        <w:rPr>
+          <w:rFonts w:ascii="Times New Roman" w:hAnsi="Times New Roman"/>
+          <w:noProof/>
+          <w:sz w:val="26"/>
+          <w:szCs w:val="26"/>
+        </w:rPr>
+        <w:t>.</w:t>
       </w:r>
     </w:p>
     <w:p>
@@ -2169,6 +2196,41 @@
           <w:sz w:val="26"/>
           <w:szCs w:val="26"/>
         </w:rPr>
+        <w:t>Xem danh sách phản hồi</w:t>
+      </w:r>
+      <w:r>
+        <w:rPr>
+          <w:rFonts w:ascii="Times New Roman" w:hAnsi="Times New Roman"/>
+          <w:noProof/>
+          <w:sz w:val="26"/>
+          <w:szCs w:val="26"/>
+        </w:rPr>
+        <w:t xml:space="preserve">. </w:t>
+      </w:r>
+    </w:p>
+    <w:p>
+      <w:pPr>
+        <w:numPr>
+          <w:ilvl w:val="1"/>
+          <w:numId w:val="11"/>
+        </w:numPr>
+        <w:ind w:left="1080"/>
+        <w:contextualSpacing/>
+        <w:jc w:val="both"/>
+        <w:rPr>
+          <w:rFonts w:ascii="Times New Roman" w:hAnsi="Times New Roman"/>
+          <w:noProof/>
+          <w:sz w:val="26"/>
+          <w:szCs w:val="26"/>
+        </w:rPr>
+      </w:pPr>
+      <w:r>
+        <w:rPr>
+          <w:rFonts w:ascii="Times New Roman" w:hAnsi="Times New Roman"/>
+          <w:noProof/>
+          <w:sz w:val="26"/>
+          <w:szCs w:val="26"/>
+        </w:rPr>
         <w:t>Phản hồi</w:t>
       </w:r>
       <w:r>
@@ -2181,28 +2243,16 @@
         <w:t xml:space="preserve"> phòng họp, phản hồi lỗi kỹ thuật</w:t>
       </w:r>
       <w:r>
-        <w:t xml:space="preserve"> </w:t>
-      </w:r>
-      <w:r>
-        <w:t>(</w:t>
-      </w:r>
-      <w:r>
-        <w:rPr>
-          <w:rFonts w:ascii="Times New Roman" w:hAnsi="Times New Roman"/>
-          <w:noProof/>
-          <w:sz w:val="26"/>
-          <w:szCs w:val="26"/>
-        </w:rPr>
-        <w:t>gửi về cho admin</w:t>
-      </w:r>
-      <w:r>
-        <w:rPr>
-          <w:rFonts w:ascii="Times New Roman" w:hAnsi="Times New Roman"/>
-          <w:noProof/>
-          <w:sz w:val="26"/>
-          <w:szCs w:val="26"/>
-        </w:rPr>
-        <w:t>)</w:t>
+        <w:t xml:space="preserve"> (</w:t>
+      </w:r>
+      <w:r>
+        <w:rPr>
+          <w:rFonts w:ascii="Times New Roman" w:hAnsi="Times New Roman"/>
+          <w:noProof/>
+          <w:sz w:val="26"/>
+          <w:szCs w:val="26"/>
+        </w:rPr>
+        <w:t>gửi về cho admin)</w:t>
       </w:r>
       <w:r>
         <w:rPr>
@@ -2238,16 +2288,25 @@
           <w:sz w:val="26"/>
           <w:szCs w:val="26"/>
         </w:rPr>
-        <w:t>Xem thông tin cá nhân, đổi mật khẩu, xem lịch xử đăng ký phòng</w:t>
-      </w:r>
-      <w:r>
-        <w:rPr>
-          <w:rFonts w:ascii="Times New Roman" w:hAnsi="Times New Roman"/>
-          <w:noProof/>
-          <w:sz w:val="26"/>
-          <w:szCs w:val="26"/>
-        </w:rPr>
-        <w:t>.</w:t>
+        <w:t>Xem thông tin cá nhân, đổi mật khẩu,</w:t>
+      </w:r>
+      <w:r>
+        <w:rPr>
+          <w:rFonts w:ascii="Times New Roman" w:hAnsi="Times New Roman"/>
+          <w:noProof/>
+          <w:sz w:val="26"/>
+          <w:szCs w:val="26"/>
+        </w:rPr>
+        <w:t xml:space="preserve"> đăng nhập, đăng xuất</w:t>
+      </w:r>
+      <w:r>
+        <w:rPr>
+          <w:rFonts w:ascii="Times New Roman" w:hAnsi="Times New Roman"/>
+          <w:noProof/>
+          <w:sz w:val="26"/>
+          <w:szCs w:val="26"/>
+        </w:rPr>
+        <w:t xml:space="preserve"> </w:t>
       </w:r>
     </w:p>
     <w:p>
@@ -2347,7 +2406,88 @@
           <w:sz w:val="26"/>
           <w:szCs w:val="26"/>
         </w:rPr>
-        <w:t>Xem danh sách, tìm kiếm, đăng ký phòng họp.</w:t>
+        <w:t>Quản lý</w:t>
+      </w:r>
+      <w:r>
+        <w:rPr>
+          <w:rFonts w:ascii="Times New Roman" w:hAnsi="Times New Roman"/>
+          <w:noProof/>
+          <w:sz w:val="26"/>
+          <w:szCs w:val="26"/>
+        </w:rPr>
+        <w:t xml:space="preserve"> phòng</w:t>
+      </w:r>
+      <w:r>
+        <w:rPr>
+          <w:rFonts w:ascii="Times New Roman" w:hAnsi="Times New Roman"/>
+          <w:noProof/>
+          <w:sz w:val="26"/>
+          <w:szCs w:val="26"/>
+        </w:rPr>
+        <w:t xml:space="preserve"> </w:t>
+      </w:r>
+      <w:r>
+        <w:rPr>
+          <w:rFonts w:ascii="Times New Roman" w:hAnsi="Times New Roman"/>
+          <w:noProof/>
+          <w:sz w:val="26"/>
+          <w:szCs w:val="26"/>
+        </w:rPr>
+        <w:t xml:space="preserve">họp </w:t>
+      </w:r>
+      <w:r>
+        <w:rPr>
+          <w:rFonts w:ascii="Times New Roman" w:hAnsi="Times New Roman"/>
+          <w:noProof/>
+          <w:sz w:val="26"/>
+          <w:szCs w:val="26"/>
+        </w:rPr>
+        <w:t>(thêm, sửa, xóa, tìm kiếm</w:t>
+      </w:r>
+      <w:r>
+        <w:rPr>
+          <w:rFonts w:ascii="Times New Roman" w:hAnsi="Times New Roman"/>
+          <w:noProof/>
+          <w:sz w:val="26"/>
+          <w:szCs w:val="26"/>
+        </w:rPr>
+        <w:t xml:space="preserve">, </w:t>
+      </w:r>
+      <w:r>
+        <w:rPr>
+          <w:rFonts w:ascii="Times New Roman" w:hAnsi="Times New Roman"/>
+          <w:noProof/>
+          <w:sz w:val="26"/>
+          <w:szCs w:val="26"/>
+        </w:rPr>
+        <w:t>x</w:t>
+      </w:r>
+      <w:r>
+        <w:rPr>
+          <w:rFonts w:ascii="Times New Roman" w:hAnsi="Times New Roman"/>
+          <w:noProof/>
+          <w:sz w:val="26"/>
+          <w:szCs w:val="26"/>
+        </w:rPr>
+        <w:t>em chi tiết</w:t>
+      </w:r>
+      <w:r>
+        <w:rPr>
+          <w:rFonts w:ascii="Times New Roman" w:hAnsi="Times New Roman"/>
+          <w:noProof/>
+          <w:sz w:val="26"/>
+          <w:szCs w:val="26"/>
+        </w:rPr>
+        <w:t>)</w:t>
+      </w:r>
+      <w:r>
+        <w:rPr>
+          <w:rFonts w:ascii="Times New Roman" w:hAnsi="Times New Roman"/>
+          <w:noProof/>
+          <w:sz w:val="26"/>
+          <w:szCs w:val="26"/>
+        </w:rPr>
+        <w:t>.</w:t>
       </w:r>
     </w:p>
     <w:p>
@@ -2373,7 +2513,7 @@
           <w:sz w:val="26"/>
           <w:szCs w:val="26"/>
         </w:rPr>
-        <w:t>Cập nhật lịch họp, các phòng đã được đặt. Cho phép xem thông tin chi tiết của mỗi phòng họp</w:t>
+        <w:t>Tìm kiếm phòng họp (tìm kiếm các phòng trống), lọc danh sách phòng họp theo tên, thời gian.</w:t>
       </w:r>
     </w:p>
     <w:p>
@@ -2399,25 +2539,7 @@
           <w:sz w:val="26"/>
           <w:szCs w:val="26"/>
         </w:rPr>
-        <w:t xml:space="preserve">Thống kê </w:t>
-      </w:r>
-      <w:r>
-        <w:rPr>
-          <w:rFonts w:ascii="Times New Roman" w:hAnsi="Times New Roman"/>
-          <w:noProof/>
-          <w:sz w:val="26"/>
-          <w:szCs w:val="26"/>
-        </w:rPr>
-        <w:t>số lần sử dụng của các phòng theo thời gian tuỳ chỉnh</w:t>
-      </w:r>
-      <w:r>
-        <w:rPr>
-          <w:rFonts w:ascii="Times New Roman" w:hAnsi="Times New Roman"/>
-          <w:noProof/>
-          <w:sz w:val="26"/>
-          <w:szCs w:val="26"/>
-        </w:rPr>
-        <w:t>.</w:t>
+        <w:t>Đăng ký phòng (đăng ký trên thanh calendar hoặc trong item dropdown).</w:t>
       </w:r>
     </w:p>
     <w:p>
@@ -2443,7 +2565,43 @@
           <w:sz w:val="26"/>
           <w:szCs w:val="26"/>
         </w:rPr>
-        <w:t xml:space="preserve">Xem danh sách phản hồi. </w:t>
+        <w:t>Quản lý lịch sử đăng ký phòng</w:t>
+      </w:r>
+      <w:r>
+        <w:rPr>
+          <w:rFonts w:ascii="Times New Roman" w:hAnsi="Times New Roman"/>
+          <w:noProof/>
+          <w:sz w:val="26"/>
+          <w:szCs w:val="26"/>
+        </w:rPr>
+        <w:t xml:space="preserve"> (tìm kiếm nâng cao</w:t>
+      </w:r>
+      <w:r>
+        <w:rPr>
+          <w:rFonts w:ascii="Times New Roman" w:hAnsi="Times New Roman"/>
+          <w:noProof/>
+          <w:sz w:val="26"/>
+          <w:szCs w:val="26"/>
+        </w:rPr>
+        <w:t>)</w:t>
+      </w:r>
+      <w:r>
+        <w:rPr>
+          <w:rFonts w:ascii="Times New Roman" w:hAnsi="Times New Roman"/>
+          <w:noProof/>
+          <w:sz w:val="26"/>
+          <w:szCs w:val="26"/>
+        </w:rPr>
+        <w:t>.</w:t>
+      </w:r>
+      <w:r>
+        <w:rPr>
+          <w:rFonts w:ascii="Times New Roman" w:hAnsi="Times New Roman"/>
+          <w:noProof/>
+          <w:sz w:val="26"/>
+          <w:szCs w:val="26"/>
+        </w:rPr>
+        <w:t xml:space="preserve"> </w:t>
       </w:r>
     </w:p>
     <w:p>
@@ -2469,7 +2627,122 @@
           <w:sz w:val="26"/>
           <w:szCs w:val="26"/>
         </w:rPr>
-        <w:t>Phản hồi phòng họp, phản hồi lỗi kỹ thuật</w:t>
+        <w:t>Thống kê số lần đặt phòng họp (theo danh sách, theo biểu đồ).</w:t>
+      </w:r>
+    </w:p>
+    <w:p>
+      <w:pPr>
+        <w:numPr>
+          <w:ilvl w:val="1"/>
+          <w:numId w:val="11"/>
+        </w:numPr>
+        <w:ind w:left="1080"/>
+        <w:contextualSpacing/>
+        <w:jc w:val="both"/>
+        <w:rPr>
+          <w:rFonts w:ascii="Times New Roman" w:hAnsi="Times New Roman"/>
+          <w:noProof/>
+          <w:sz w:val="26"/>
+          <w:szCs w:val="26"/>
+        </w:rPr>
+      </w:pPr>
+      <w:r>
+        <w:rPr>
+          <w:rFonts w:ascii="Times New Roman" w:hAnsi="Times New Roman"/>
+          <w:noProof/>
+          <w:sz w:val="26"/>
+          <w:szCs w:val="26"/>
+        </w:rPr>
+        <w:t>Xem danh sách phản hồi</w:t>
+      </w:r>
+      <w:r>
+        <w:rPr>
+          <w:rFonts w:ascii="Times New Roman" w:hAnsi="Times New Roman"/>
+          <w:noProof/>
+          <w:sz w:val="26"/>
+          <w:szCs w:val="26"/>
+        </w:rPr>
+        <w:t xml:space="preserve">, </w:t>
+      </w:r>
+      <w:r>
+        <w:rPr>
+          <w:rFonts w:ascii="Times New Roman" w:hAnsi="Times New Roman"/>
+          <w:noProof/>
+          <w:sz w:val="26"/>
+          <w:szCs w:val="26"/>
+        </w:rPr>
+        <w:t xml:space="preserve">tìm kiếm </w:t>
+      </w:r>
+      <w:r>
+        <w:rPr>
+          <w:rFonts w:ascii="Times New Roman" w:hAnsi="Times New Roman"/>
+          <w:noProof/>
+          <w:sz w:val="26"/>
+          <w:szCs w:val="26"/>
+        </w:rPr>
+        <w:t>(</w:t>
+      </w:r>
+      <w:r>
+        <w:rPr>
+          <w:rFonts w:ascii="Times New Roman" w:hAnsi="Times New Roman"/>
+          <w:noProof/>
+          <w:sz w:val="26"/>
+          <w:szCs w:val="26"/>
+        </w:rPr>
+        <w:t>phản hồi</w:t>
+      </w:r>
+      <w:r>
+        <w:rPr>
+          <w:rFonts w:ascii="Times New Roman" w:hAnsi="Times New Roman"/>
+          <w:noProof/>
+          <w:sz w:val="26"/>
+          <w:szCs w:val="26"/>
+        </w:rPr>
+        <w:t xml:space="preserve"> theo user, trạng thái), xóa phản hồi</w:t>
+      </w:r>
+      <w:r>
+        <w:rPr>
+          <w:rFonts w:ascii="Times New Roman" w:hAnsi="Times New Roman"/>
+          <w:noProof/>
+          <w:sz w:val="26"/>
+          <w:szCs w:val="26"/>
+        </w:rPr>
+        <w:t>.</w:t>
+      </w:r>
+    </w:p>
+    <w:p>
+      <w:pPr>
+        <w:numPr>
+          <w:ilvl w:val="1"/>
+          <w:numId w:val="11"/>
+        </w:numPr>
+        <w:ind w:left="1080"/>
+        <w:contextualSpacing/>
+        <w:jc w:val="both"/>
+        <w:rPr>
+          <w:rFonts w:ascii="Times New Roman" w:hAnsi="Times New Roman"/>
+          <w:noProof/>
+          <w:sz w:val="26"/>
+          <w:szCs w:val="26"/>
+        </w:rPr>
+      </w:pPr>
+      <w:r>
+        <w:rPr>
+          <w:rFonts w:ascii="Times New Roman" w:hAnsi="Times New Roman"/>
+          <w:noProof/>
+          <w:sz w:val="26"/>
+          <w:szCs w:val="26"/>
+        </w:rPr>
+        <w:t>Xử lý p</w:t>
+      </w:r>
+      <w:r>
+        <w:rPr>
+          <w:rFonts w:ascii="Times New Roman" w:hAnsi="Times New Roman"/>
+          <w:noProof/>
+          <w:sz w:val="26"/>
+          <w:szCs w:val="26"/>
+        </w:rPr>
+        <w:t>hản hồi phòng họp</w:t>
       </w:r>
       <w:r>
         <w:rPr>
@@ -2507,6 +2780,15 @@
         </w:rPr>
         <w:t>Xem thông tin cá nhân, đổi mật khẩu</w:t>
       </w:r>
+      <w:r>
+        <w:rPr>
+          <w:rFonts w:ascii="Times New Roman" w:hAnsi="Times New Roman"/>
+          <w:noProof/>
+          <w:sz w:val="26"/>
+          <w:szCs w:val="26"/>
+        </w:rPr>
+        <w:t>, đăng nhập , đăng xuất</w:t>
+      </w:r>
     </w:p>
     <w:p>
       <w:pPr>
@@ -2532,34 +2814,7 @@
           <w:sz w:val="26"/>
           <w:szCs w:val="26"/>
         </w:rPr>
-        <w:t xml:space="preserve">Quản lý </w:t>
-      </w:r>
-      <w:r>
-        <w:rPr>
-          <w:rFonts w:ascii="Times New Roman" w:hAnsi="Times New Roman"/>
-          <w:noProof/>
-          <w:sz w:val="26"/>
-          <w:szCs w:val="26"/>
-        </w:rPr>
-        <w:t xml:space="preserve">lịch </w:t>
-      </w:r>
-      <w:r>
-        <w:rPr>
-          <w:rFonts w:ascii="Times New Roman" w:hAnsi="Times New Roman"/>
-          <w:noProof/>
-          <w:sz w:val="26"/>
-          <w:szCs w:val="26"/>
-        </w:rPr>
-        <w:t>s</w:t>
-      </w:r>
-      <w:r>
-        <w:rPr>
-          <w:rFonts w:ascii="Times New Roman" w:hAnsi="Times New Roman"/>
-          <w:noProof/>
-          <w:sz w:val="26"/>
-          <w:szCs w:val="26"/>
-        </w:rPr>
-        <w:t>ử đăng ký phòng.</w:t>
+        <w:t>Xem thông báo.</w:t>
       </w:r>
     </w:p>
     <w:p>
@@ -2586,16 +2841,7 @@
           <w:sz w:val="26"/>
           <w:szCs w:val="26"/>
         </w:rPr>
-        <w:t>Tạo tài khoản</w:t>
-      </w:r>
-      <w:r>
-        <w:rPr>
-          <w:rFonts w:ascii="Times New Roman" w:hAnsi="Times New Roman"/>
-          <w:noProof/>
-          <w:sz w:val="26"/>
-          <w:szCs w:val="26"/>
-        </w:rPr>
-        <w:t xml:space="preserve"> cho user</w:t>
+        <w:t>Quản lý người dùng.</w:t>
       </w:r>
     </w:p>
     <w:p>
@@ -2622,60 +2868,6 @@
           <w:sz w:val="26"/>
           <w:szCs w:val="26"/>
         </w:rPr>
-        <w:t>Xem thông báo.</w:t>
-      </w:r>
-    </w:p>
-    <w:p>
-      <w:pPr>
-        <w:numPr>
-          <w:ilvl w:val="1"/>
-          <w:numId w:val="11"/>
-        </w:numPr>
-        <w:spacing w:after="0"/>
-        <w:ind w:left="1080"/>
-        <w:contextualSpacing/>
-        <w:jc w:val="both"/>
-        <w:rPr>
-          <w:rFonts w:ascii="Times New Roman" w:hAnsi="Times New Roman"/>
-          <w:noProof/>
-          <w:sz w:val="26"/>
-          <w:szCs w:val="26"/>
-        </w:rPr>
-      </w:pPr>
-      <w:r>
-        <w:rPr>
-          <w:rFonts w:ascii="Times New Roman" w:hAnsi="Times New Roman"/>
-          <w:noProof/>
-          <w:sz w:val="26"/>
-          <w:szCs w:val="26"/>
-        </w:rPr>
-        <w:t>Quản lý người dùng.</w:t>
-      </w:r>
-    </w:p>
-    <w:p>
-      <w:pPr>
-        <w:numPr>
-          <w:ilvl w:val="1"/>
-          <w:numId w:val="11"/>
-        </w:numPr>
-        <w:spacing w:after="0"/>
-        <w:ind w:left="1080"/>
-        <w:contextualSpacing/>
-        <w:jc w:val="both"/>
-        <w:rPr>
-          <w:rFonts w:ascii="Times New Roman" w:hAnsi="Times New Roman"/>
-          <w:noProof/>
-          <w:sz w:val="26"/>
-          <w:szCs w:val="26"/>
-        </w:rPr>
-      </w:pPr>
-      <w:r>
-        <w:rPr>
-          <w:rFonts w:ascii="Times New Roman" w:hAnsi="Times New Roman"/>
-          <w:noProof/>
-          <w:sz w:val="26"/>
-          <w:szCs w:val="26"/>
-        </w:rPr>
         <w:t>Quản lý tài sản</w:t>
       </w:r>
       <w:r>
@@ -2695,34 +2887,6 @@
           <w:szCs w:val="26"/>
         </w:rPr>
         <w:t>.</w:t>
-      </w:r>
-    </w:p>
-    <w:p>
-      <w:pPr>
-        <w:numPr>
-          <w:ilvl w:val="1"/>
-          <w:numId w:val="11"/>
-        </w:numPr>
-        <w:spacing w:after="0"/>
-        <w:ind w:left="1080"/>
-        <w:contextualSpacing/>
-        <w:jc w:val="both"/>
-        <w:rPr>
-          <w:rFonts w:ascii="Times New Roman" w:hAnsi="Times New Roman"/>
-          <w:noProof/>
-          <w:sz w:val="26"/>
-          <w:szCs w:val="26"/>
-        </w:rPr>
-      </w:pPr>
-      <w:r>
-        <w:rPr>
-          <w:rFonts w:ascii="Times New Roman" w:hAnsi="Times New Roman"/>
-          <w:noProof/>
-          <w:sz w:val="26"/>
-          <w:szCs w:val="26"/>
-        </w:rPr>
-        <w:lastRenderedPageBreak/>
-        <w:t>Xem tài sản có trong phòng được phép sử dụng. Cho phép thay đổi phòng họp khi trạng thái đang chờ, chưa xét duyệt</w:t>
       </w:r>
     </w:p>
     <w:p>
@@ -2748,6 +2912,7 @@
           <w:sz w:val="25"/>
           <w:szCs w:val="25"/>
         </w:rPr>
+        <w:lastRenderedPageBreak/>
         <w:t>7</w:t>
       </w:r>
       <w:r>
@@ -4868,7 +5033,7 @@
     <w:p>
       <w:pPr>
         <w:tabs>
-          <w:tab w:val="center" w:pos="8100"/>
+          <w:tab w:val="center" w:pos="7920"/>
         </w:tabs>
         <w:spacing w:before="120"/>
         <w:ind w:right="-255"/>
@@ -6445,43 +6610,43 @@
       </w:rPr>
     </w:lvl>
   </w:abstractNum>
-  <w:num w:numId="1">
+  <w:num w:numId="1" w16cid:durableId="1663462542">
     <w:abstractNumId w:val="2"/>
   </w:num>
-  <w:num w:numId="2">
+  <w:num w:numId="2" w16cid:durableId="708341060">
     <w:abstractNumId w:val="1"/>
   </w:num>
-  <w:num w:numId="3">
+  <w:num w:numId="3" w16cid:durableId="419569850">
     <w:abstractNumId w:val="4"/>
   </w:num>
-  <w:num w:numId="4">
+  <w:num w:numId="4" w16cid:durableId="1452356778">
     <w:abstractNumId w:val="5"/>
   </w:num>
-  <w:num w:numId="5">
+  <w:num w:numId="5" w16cid:durableId="1088771463">
     <w:abstractNumId w:val="9"/>
   </w:num>
-  <w:num w:numId="6">
+  <w:num w:numId="6" w16cid:durableId="951084650">
     <w:abstractNumId w:val="11"/>
   </w:num>
-  <w:num w:numId="7">
+  <w:num w:numId="7" w16cid:durableId="839349128">
     <w:abstractNumId w:val="10"/>
   </w:num>
-  <w:num w:numId="8">
+  <w:num w:numId="8" w16cid:durableId="1920556811">
     <w:abstractNumId w:val="3"/>
   </w:num>
-  <w:num w:numId="9">
+  <w:num w:numId="9" w16cid:durableId="2135564579">
     <w:abstractNumId w:val="0"/>
   </w:num>
-  <w:num w:numId="10">
+  <w:num w:numId="10" w16cid:durableId="1109353796">
     <w:abstractNumId w:val="8"/>
   </w:num>
-  <w:num w:numId="11">
+  <w:num w:numId="11" w16cid:durableId="285041808">
     <w:abstractNumId w:val="6"/>
   </w:num>
-  <w:num w:numId="12">
+  <w:num w:numId="12" w16cid:durableId="1056313956">
     <w:abstractNumId w:val="12"/>
   </w:num>
-  <w:num w:numId="13">
+  <w:num w:numId="13" w16cid:durableId="592594075">
     <w:abstractNumId w:val="7"/>
   </w:num>
 </w:numbering>

</xml_diff>

<commit_message>
up file report and db
</commit_message>
<xml_diff>
--- a/file_report/DC_Trần Minh Khoa_DPH.docx
+++ b/file_report/DC_Trần Minh Khoa_DPH.docx
@@ -1,6 +1,6 @@
 
 <file path=word/document.xml><?xml version="1.0" encoding="utf-8"?>
-<w:document xmlns:wpc="http://schemas.microsoft.com/office/word/2010/wordprocessingCanvas" xmlns:cx="http://schemas.microsoft.com/office/drawing/2014/chartex" xmlns:cx1="http://schemas.microsoft.com/office/drawing/2015/9/8/chartex" xmlns:cx2="http://schemas.microsoft.com/office/drawing/2015/10/21/chartex" xmlns:cx3="http://schemas.microsoft.com/office/drawing/2016/5/9/chartex" xmlns:cx4="http://schemas.microsoft.com/office/drawing/2016/5/10/chartex" xmlns:cx5="http://schemas.microsoft.com/office/drawing/2016/5/11/chartex" xmlns:cx6="http://schemas.microsoft.com/office/drawing/2016/5/12/chartex" xmlns:cx7="http://schemas.microsoft.com/office/drawing/2016/5/13/chartex" xmlns:cx8="http://schemas.microsoft.com/office/drawing/2016/5/14/chartex" xmlns:mc="http://schemas.openxmlformats.org/markup-compatibility/2006" xmlns:aink="http://schemas.microsoft.com/office/drawing/2016/ink" xmlns:am3d="http://schemas.microsoft.com/office/drawing/2017/model3d" xmlns:o="urn:schemas-microsoft-com:office:office" xmlns:r="http://schemas.openxmlformats.org/officeDocument/2006/relationships" xmlns:m="http://schemas.openxmlformats.org/officeDocument/2006/math" xmlns:v="urn:schemas-microsoft-com:vml" xmlns:wp14="http://schemas.microsoft.com/office/word/2010/wordprocessingDrawing" xmlns:wp="http://schemas.openxmlformats.org/drawingml/2006/wordprocessingDrawing" xmlns:w10="urn:schemas-microsoft-com:office:word" xmlns:w="http://schemas.openxmlformats.org/wordprocessingml/2006/main" xmlns:w14="http://schemas.microsoft.com/office/word/2010/wordml" xmlns:w15="http://schemas.microsoft.com/office/word/2012/wordml" xmlns:w16cex="http://schemas.microsoft.com/office/word/2018/wordml/cex" xmlns:w16cid="http://schemas.microsoft.com/office/word/2016/wordml/cid" xmlns:w16="http://schemas.microsoft.com/office/word/2018/wordml" xmlns:w16sdtdh="http://schemas.microsoft.com/office/word/2020/wordml/sdtdatahash" xmlns:w16se="http://schemas.microsoft.com/office/word/2015/wordml/symex" xmlns:wpg="http://schemas.microsoft.com/office/word/2010/wordprocessingGroup" xmlns:wpi="http://schemas.microsoft.com/office/word/2010/wordprocessingInk" xmlns:wne="http://schemas.microsoft.com/office/word/2006/wordml" xmlns:wps="http://schemas.microsoft.com/office/word/2010/wordprocessingShape" mc:Ignorable="w14 w15 w16se w16cid w16 w16cex w16sdtdh wp14">
+<w:document xmlns:wpc="http://schemas.microsoft.com/office/word/2010/wordprocessingCanvas" xmlns:cx="http://schemas.microsoft.com/office/drawing/2014/chartex" xmlns:cx1="http://schemas.microsoft.com/office/drawing/2015/9/8/chartex" xmlns:cx2="http://schemas.microsoft.com/office/drawing/2015/10/21/chartex" xmlns:cx3="http://schemas.microsoft.com/office/drawing/2016/5/9/chartex" xmlns:cx4="http://schemas.microsoft.com/office/drawing/2016/5/10/chartex" xmlns:cx5="http://schemas.microsoft.com/office/drawing/2016/5/11/chartex" xmlns:cx6="http://schemas.microsoft.com/office/drawing/2016/5/12/chartex" xmlns:cx7="http://schemas.microsoft.com/office/drawing/2016/5/13/chartex" xmlns:cx8="http://schemas.microsoft.com/office/drawing/2016/5/14/chartex" xmlns:mc="http://schemas.openxmlformats.org/markup-compatibility/2006" xmlns:aink="http://schemas.microsoft.com/office/drawing/2016/ink" xmlns:am3d="http://schemas.microsoft.com/office/drawing/2017/model3d" xmlns:o="urn:schemas-microsoft-com:office:office" xmlns:oel="http://schemas.microsoft.com/office/2019/extlst" xmlns:r="http://schemas.openxmlformats.org/officeDocument/2006/relationships" xmlns:m="http://schemas.openxmlformats.org/officeDocument/2006/math" xmlns:v="urn:schemas-microsoft-com:vml" xmlns:wp14="http://schemas.microsoft.com/office/word/2010/wordprocessingDrawing" xmlns:wp="http://schemas.openxmlformats.org/drawingml/2006/wordprocessingDrawing" xmlns:w10="urn:schemas-microsoft-com:office:word" xmlns:w="http://schemas.openxmlformats.org/wordprocessingml/2006/main" xmlns:w14="http://schemas.microsoft.com/office/word/2010/wordml" xmlns:w15="http://schemas.microsoft.com/office/word/2012/wordml" xmlns:w16cex="http://schemas.microsoft.com/office/word/2018/wordml/cex" xmlns:w16cid="http://schemas.microsoft.com/office/word/2016/wordml/cid" xmlns:w16="http://schemas.microsoft.com/office/word/2018/wordml" xmlns:w16sdtdh="http://schemas.microsoft.com/office/word/2020/wordml/sdtdatahash" xmlns:w16se="http://schemas.microsoft.com/office/word/2015/wordml/symex" xmlns:wpg="http://schemas.microsoft.com/office/word/2010/wordprocessingGroup" xmlns:wpi="http://schemas.microsoft.com/office/word/2010/wordprocessingInk" xmlns:wne="http://schemas.microsoft.com/office/word/2006/wordml" xmlns:wps="http://schemas.microsoft.com/office/word/2010/wordprocessingShape" mc:Ignorable="w14 w15 w16se w16cid w16 w16cex w16sdtdh wp14">
   <w:body>
     <w:tbl>
       <w:tblPr>
@@ -136,7 +136,7 @@
                 </mc:Choice>
                 <mc:Fallback>
                   <w:pict>
-                    <v:shapetype w14:anchorId="6808AB20" id="_x0000_t32" coordsize="21600,21600" o:spt="32" o:oned="t" path="m,l21600,21600e" filled="f">
+                    <v:shapetype w14:anchorId="2DDFFD4A" id="_x0000_t32" coordsize="21600,21600" o:spt="32" o:oned="t" path="m,l21600,21600e" filled="f">
                       <v:path arrowok="t" fillok="f" o:connecttype="none"/>
                       <o:lock v:ext="edit" shapetype="t"/>
                     </v:shapetype>
@@ -287,7 +287,7 @@
                 </mc:Choice>
                 <mc:Fallback>
                   <w:pict>
-                    <v:shape w14:anchorId="7EBB8312" id="AutoShape 4" o:spid="_x0000_s1026" type="#_x0000_t32" style="position:absolute;margin-left:60.35pt;margin-top:15.9pt;width:155.9pt;height:0;z-index:251657216;visibility:visible;mso-wrap-style:square;mso-width-percent:0;mso-height-percent:0;mso-wrap-distance-left:9pt;mso-wrap-distance-top:0;mso-wrap-distance-right:9pt;mso-wrap-distance-bottom:0;mso-position-horizontal:absolute;mso-position-horizontal-relative:text;mso-position-vertical:absolute;mso-position-vertical-relative:text;mso-width-percent:0;mso-height-percent:0;mso-width-relative:page;mso-height-relative:page" o:gfxdata="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"/>
+                    <v:shape w14:anchorId="1175BC9F" id="AutoShape 4" o:spid="_x0000_s1026" type="#_x0000_t32" style="position:absolute;margin-left:60.35pt;margin-top:15.9pt;width:155.9pt;height:0;z-index:251657216;visibility:visible;mso-wrap-style:square;mso-width-percent:0;mso-height-percent:0;mso-wrap-distance-left:9pt;mso-wrap-distance-top:0;mso-wrap-distance-right:9pt;mso-wrap-distance-bottom:0;mso-position-horizontal:absolute;mso-position-horizontal-relative:text;mso-position-vertical:absolute;mso-position-vertical-relative:text;mso-width-percent:0;mso-height-percent:0;mso-width-relative:page;mso-height-relative:page" o:gfxdata="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"/>
                   </w:pict>
                 </mc:Fallback>
               </mc:AlternateContent>
@@ -949,7 +949,17 @@
           <w:sz w:val="25"/>
           <w:szCs w:val="25"/>
         </w:rPr>
-        <w:t>14/06</w:t>
+        <w:t>25</w:t>
+      </w:r>
+      <w:r>
+        <w:rPr>
+          <w:rFonts w:ascii="Times New Roman" w:hAnsi="Times New Roman"/>
+          <w:i/>
+          <w:noProof/>
+          <w:sz w:val="25"/>
+          <w:szCs w:val="25"/>
+        </w:rPr>
+        <w:t>/06</w:t>
       </w:r>
       <w:r>
         <w:rPr>
@@ -4873,7 +4883,7 @@
 </file>
 
 <file path=word/endnotes.xml><?xml version="1.0" encoding="utf-8"?>
-<w:endnotes xmlns:wpc="http://schemas.microsoft.com/office/word/2010/wordprocessingCanvas" xmlns:cx="http://schemas.microsoft.com/office/drawing/2014/chartex" xmlns:cx1="http://schemas.microsoft.com/office/drawing/2015/9/8/chartex" xmlns:cx2="http://schemas.microsoft.com/office/drawing/2015/10/21/chartex" xmlns:cx3="http://schemas.microsoft.com/office/drawing/2016/5/9/chartex" xmlns:cx4="http://schemas.microsoft.com/office/drawing/2016/5/10/chartex" xmlns:cx5="http://schemas.microsoft.com/office/drawing/2016/5/11/chartex" xmlns:cx6="http://schemas.microsoft.com/office/drawing/2016/5/12/chartex" xmlns:cx7="http://schemas.microsoft.com/office/drawing/2016/5/13/chartex" xmlns:cx8="http://schemas.microsoft.com/office/drawing/2016/5/14/chartex" xmlns:mc="http://schemas.openxmlformats.org/markup-compatibility/2006" xmlns:aink="http://schemas.microsoft.com/office/drawing/2016/ink" xmlns:am3d="http://schemas.microsoft.com/office/drawing/2017/model3d" xmlns:o="urn:schemas-microsoft-com:office:office" xmlns:r="http://schemas.openxmlformats.org/officeDocument/2006/relationships" xmlns:m="http://schemas.openxmlformats.org/officeDocument/2006/math" xmlns:v="urn:schemas-microsoft-com:vml" xmlns:wp14="http://schemas.microsoft.com/office/word/2010/wordprocessingDrawing" xmlns:wp="http://schemas.openxmlformats.org/drawingml/2006/wordprocessingDrawing" xmlns:w10="urn:schemas-microsoft-com:office:word" xmlns:w="http://schemas.openxmlformats.org/wordprocessingml/2006/main" xmlns:w14="http://schemas.microsoft.com/office/word/2010/wordml" xmlns:w15="http://schemas.microsoft.com/office/word/2012/wordml" xmlns:w16cex="http://schemas.microsoft.com/office/word/2018/wordml/cex" xmlns:w16cid="http://schemas.microsoft.com/office/word/2016/wordml/cid" xmlns:w16="http://schemas.microsoft.com/office/word/2018/wordml" xmlns:w16sdtdh="http://schemas.microsoft.com/office/word/2020/wordml/sdtdatahash" xmlns:w16se="http://schemas.microsoft.com/office/word/2015/wordml/symex" xmlns:wpg="http://schemas.microsoft.com/office/word/2010/wordprocessingGroup" xmlns:wpi="http://schemas.microsoft.com/office/word/2010/wordprocessingInk" xmlns:wne="http://schemas.microsoft.com/office/word/2006/wordml" xmlns:wps="http://schemas.microsoft.com/office/word/2010/wordprocessingShape" mc:Ignorable="w14 w15 w16se w16cid w16 w16cex w16sdtdh wp14">
+<w:endnotes xmlns:wpc="http://schemas.microsoft.com/office/word/2010/wordprocessingCanvas" xmlns:cx="http://schemas.microsoft.com/office/drawing/2014/chartex" xmlns:cx1="http://schemas.microsoft.com/office/drawing/2015/9/8/chartex" xmlns:cx2="http://schemas.microsoft.com/office/drawing/2015/10/21/chartex" xmlns:cx3="http://schemas.microsoft.com/office/drawing/2016/5/9/chartex" xmlns:cx4="http://schemas.microsoft.com/office/drawing/2016/5/10/chartex" xmlns:cx5="http://schemas.microsoft.com/office/drawing/2016/5/11/chartex" xmlns:cx6="http://schemas.microsoft.com/office/drawing/2016/5/12/chartex" xmlns:cx7="http://schemas.microsoft.com/office/drawing/2016/5/13/chartex" xmlns:cx8="http://schemas.microsoft.com/office/drawing/2016/5/14/chartex" xmlns:mc="http://schemas.openxmlformats.org/markup-compatibility/2006" xmlns:aink="http://schemas.microsoft.com/office/drawing/2016/ink" xmlns:am3d="http://schemas.microsoft.com/office/drawing/2017/model3d" xmlns:o="urn:schemas-microsoft-com:office:office" xmlns:oel="http://schemas.microsoft.com/office/2019/extlst" xmlns:r="http://schemas.openxmlformats.org/officeDocument/2006/relationships" xmlns:m="http://schemas.openxmlformats.org/officeDocument/2006/math" xmlns:v="urn:schemas-microsoft-com:vml" xmlns:wp14="http://schemas.microsoft.com/office/word/2010/wordprocessingDrawing" xmlns:wp="http://schemas.openxmlformats.org/drawingml/2006/wordprocessingDrawing" xmlns:w10="urn:schemas-microsoft-com:office:word" xmlns:w="http://schemas.openxmlformats.org/wordprocessingml/2006/main" xmlns:w14="http://schemas.microsoft.com/office/word/2010/wordml" xmlns:w15="http://schemas.microsoft.com/office/word/2012/wordml" xmlns:w16cex="http://schemas.microsoft.com/office/word/2018/wordml/cex" xmlns:w16cid="http://schemas.microsoft.com/office/word/2016/wordml/cid" xmlns:w16="http://schemas.microsoft.com/office/word/2018/wordml" xmlns:w16sdtdh="http://schemas.microsoft.com/office/word/2020/wordml/sdtdatahash" xmlns:w16se="http://schemas.microsoft.com/office/word/2015/wordml/symex" xmlns:wpg="http://schemas.microsoft.com/office/word/2010/wordprocessingGroup" xmlns:wpi="http://schemas.microsoft.com/office/word/2010/wordprocessingInk" xmlns:wne="http://schemas.microsoft.com/office/word/2006/wordml" xmlns:wps="http://schemas.microsoft.com/office/word/2010/wordprocessingShape" mc:Ignorable="w14 w15 w16se w16cid w16 w16cex w16sdtdh wp14">
   <w:endnote w:type="separator" w:id="-1">
     <w:p>
       <w:pPr>
@@ -4898,7 +4908,7 @@
 </file>
 
 <file path=word/footnotes.xml><?xml version="1.0" encoding="utf-8"?>
-<w:footnotes xmlns:wpc="http://schemas.microsoft.com/office/word/2010/wordprocessingCanvas" xmlns:cx="http://schemas.microsoft.com/office/drawing/2014/chartex" xmlns:cx1="http://schemas.microsoft.com/office/drawing/2015/9/8/chartex" xmlns:cx2="http://schemas.microsoft.com/office/drawing/2015/10/21/chartex" xmlns:cx3="http://schemas.microsoft.com/office/drawing/2016/5/9/chartex" xmlns:cx4="http://schemas.microsoft.com/office/drawing/2016/5/10/chartex" xmlns:cx5="http://schemas.microsoft.com/office/drawing/2016/5/11/chartex" xmlns:cx6="http://schemas.microsoft.com/office/drawing/2016/5/12/chartex" xmlns:cx7="http://schemas.microsoft.com/office/drawing/2016/5/13/chartex" xmlns:cx8="http://schemas.microsoft.com/office/drawing/2016/5/14/chartex" xmlns:mc="http://schemas.openxmlformats.org/markup-compatibility/2006" xmlns:aink="http://schemas.microsoft.com/office/drawing/2016/ink" xmlns:am3d="http://schemas.microsoft.com/office/drawing/2017/model3d" xmlns:o="urn:schemas-microsoft-com:office:office" xmlns:r="http://schemas.openxmlformats.org/officeDocument/2006/relationships" xmlns:m="http://schemas.openxmlformats.org/officeDocument/2006/math" xmlns:v="urn:schemas-microsoft-com:vml" xmlns:wp14="http://schemas.microsoft.com/office/word/2010/wordprocessingDrawing" xmlns:wp="http://schemas.openxmlformats.org/drawingml/2006/wordprocessingDrawing" xmlns:w10="urn:schemas-microsoft-com:office:word" xmlns:w="http://schemas.openxmlformats.org/wordprocessingml/2006/main" xmlns:w14="http://schemas.microsoft.com/office/word/2010/wordml" xmlns:w15="http://schemas.microsoft.com/office/word/2012/wordml" xmlns:w16cex="http://schemas.microsoft.com/office/word/2018/wordml/cex" xmlns:w16cid="http://schemas.microsoft.com/office/word/2016/wordml/cid" xmlns:w16="http://schemas.microsoft.com/office/word/2018/wordml" xmlns:w16sdtdh="http://schemas.microsoft.com/office/word/2020/wordml/sdtdatahash" xmlns:w16se="http://schemas.microsoft.com/office/word/2015/wordml/symex" xmlns:wpg="http://schemas.microsoft.com/office/word/2010/wordprocessingGroup" xmlns:wpi="http://schemas.microsoft.com/office/word/2010/wordprocessingInk" xmlns:wne="http://schemas.microsoft.com/office/word/2006/wordml" xmlns:wps="http://schemas.microsoft.com/office/word/2010/wordprocessingShape" mc:Ignorable="w14 w15 w16se w16cid w16 w16cex w16sdtdh wp14">
+<w:footnotes xmlns:wpc="http://schemas.microsoft.com/office/word/2010/wordprocessingCanvas" xmlns:cx="http://schemas.microsoft.com/office/drawing/2014/chartex" xmlns:cx1="http://schemas.microsoft.com/office/drawing/2015/9/8/chartex" xmlns:cx2="http://schemas.microsoft.com/office/drawing/2015/10/21/chartex" xmlns:cx3="http://schemas.microsoft.com/office/drawing/2016/5/9/chartex" xmlns:cx4="http://schemas.microsoft.com/office/drawing/2016/5/10/chartex" xmlns:cx5="http://schemas.microsoft.com/office/drawing/2016/5/11/chartex" xmlns:cx6="http://schemas.microsoft.com/office/drawing/2016/5/12/chartex" xmlns:cx7="http://schemas.microsoft.com/office/drawing/2016/5/13/chartex" xmlns:cx8="http://schemas.microsoft.com/office/drawing/2016/5/14/chartex" xmlns:mc="http://schemas.openxmlformats.org/markup-compatibility/2006" xmlns:aink="http://schemas.microsoft.com/office/drawing/2016/ink" xmlns:am3d="http://schemas.microsoft.com/office/drawing/2017/model3d" xmlns:o="urn:schemas-microsoft-com:office:office" xmlns:oel="http://schemas.microsoft.com/office/2019/extlst" xmlns:r="http://schemas.openxmlformats.org/officeDocument/2006/relationships" xmlns:m="http://schemas.openxmlformats.org/officeDocument/2006/math" xmlns:v="urn:schemas-microsoft-com:vml" xmlns:wp14="http://schemas.microsoft.com/office/word/2010/wordprocessingDrawing" xmlns:wp="http://schemas.openxmlformats.org/drawingml/2006/wordprocessingDrawing" xmlns:w10="urn:schemas-microsoft-com:office:word" xmlns:w="http://schemas.openxmlformats.org/wordprocessingml/2006/main" xmlns:w14="http://schemas.microsoft.com/office/word/2010/wordml" xmlns:w15="http://schemas.microsoft.com/office/word/2012/wordml" xmlns:w16cex="http://schemas.microsoft.com/office/word/2018/wordml/cex" xmlns:w16cid="http://schemas.microsoft.com/office/word/2016/wordml/cid" xmlns:w16="http://schemas.microsoft.com/office/word/2018/wordml" xmlns:w16sdtdh="http://schemas.microsoft.com/office/word/2020/wordml/sdtdatahash" xmlns:w16se="http://schemas.microsoft.com/office/word/2015/wordml/symex" xmlns:wpg="http://schemas.microsoft.com/office/word/2010/wordprocessingGroup" xmlns:wpi="http://schemas.microsoft.com/office/word/2010/wordprocessingInk" xmlns:wne="http://schemas.microsoft.com/office/word/2006/wordml" xmlns:wps="http://schemas.microsoft.com/office/word/2010/wordprocessingShape" mc:Ignorable="w14 w15 w16se w16cid w16 w16cex w16sdtdh wp14">
   <w:footnote w:type="separator" w:id="-1">
     <w:p>
       <w:pPr>
@@ -4923,7 +4933,7 @@
 </file>
 
 <file path=word/header1.xml><?xml version="1.0" encoding="utf-8"?>
-<w:hdr xmlns:wpc="http://schemas.microsoft.com/office/word/2010/wordprocessingCanvas" xmlns:cx="http://schemas.microsoft.com/office/drawing/2014/chartex" xmlns:cx1="http://schemas.microsoft.com/office/drawing/2015/9/8/chartex" xmlns:cx2="http://schemas.microsoft.com/office/drawing/2015/10/21/chartex" xmlns:cx3="http://schemas.microsoft.com/office/drawing/2016/5/9/chartex" xmlns:cx4="http://schemas.microsoft.com/office/drawing/2016/5/10/chartex" xmlns:cx5="http://schemas.microsoft.com/office/drawing/2016/5/11/chartex" xmlns:cx6="http://schemas.microsoft.com/office/drawing/2016/5/12/chartex" xmlns:cx7="http://schemas.microsoft.com/office/drawing/2016/5/13/chartex" xmlns:cx8="http://schemas.microsoft.com/office/drawing/2016/5/14/chartex" xmlns:mc="http://schemas.openxmlformats.org/markup-compatibility/2006" xmlns:aink="http://schemas.microsoft.com/office/drawing/2016/ink" xmlns:am3d="http://schemas.microsoft.com/office/drawing/2017/model3d" xmlns:o="urn:schemas-microsoft-com:office:office" xmlns:r="http://schemas.openxmlformats.org/officeDocument/2006/relationships" xmlns:m="http://schemas.openxmlformats.org/officeDocument/2006/math" xmlns:v="urn:schemas-microsoft-com:vml" xmlns:wp14="http://schemas.microsoft.com/office/word/2010/wordprocessingDrawing" xmlns:wp="http://schemas.openxmlformats.org/drawingml/2006/wordprocessingDrawing" xmlns:w10="urn:schemas-microsoft-com:office:word" xmlns:w="http://schemas.openxmlformats.org/wordprocessingml/2006/main" xmlns:w14="http://schemas.microsoft.com/office/word/2010/wordml" xmlns:w15="http://schemas.microsoft.com/office/word/2012/wordml" xmlns:w16cex="http://schemas.microsoft.com/office/word/2018/wordml/cex" xmlns:w16cid="http://schemas.microsoft.com/office/word/2016/wordml/cid" xmlns:w16="http://schemas.microsoft.com/office/word/2018/wordml" xmlns:w16sdtdh="http://schemas.microsoft.com/office/word/2020/wordml/sdtdatahash" xmlns:w16se="http://schemas.microsoft.com/office/word/2015/wordml/symex" xmlns:wpg="http://schemas.microsoft.com/office/word/2010/wordprocessingGroup" xmlns:wpi="http://schemas.microsoft.com/office/word/2010/wordprocessingInk" xmlns:wne="http://schemas.microsoft.com/office/word/2006/wordml" xmlns:wps="http://schemas.microsoft.com/office/word/2010/wordprocessingShape" mc:Ignorable="w14 w15 w16se w16cid w16 w16cex w16sdtdh wp14">
+<w:hdr xmlns:wpc="http://schemas.microsoft.com/office/word/2010/wordprocessingCanvas" xmlns:cx="http://schemas.microsoft.com/office/drawing/2014/chartex" xmlns:cx1="http://schemas.microsoft.com/office/drawing/2015/9/8/chartex" xmlns:cx2="http://schemas.microsoft.com/office/drawing/2015/10/21/chartex" xmlns:cx3="http://schemas.microsoft.com/office/drawing/2016/5/9/chartex" xmlns:cx4="http://schemas.microsoft.com/office/drawing/2016/5/10/chartex" xmlns:cx5="http://schemas.microsoft.com/office/drawing/2016/5/11/chartex" xmlns:cx6="http://schemas.microsoft.com/office/drawing/2016/5/12/chartex" xmlns:cx7="http://schemas.microsoft.com/office/drawing/2016/5/13/chartex" xmlns:cx8="http://schemas.microsoft.com/office/drawing/2016/5/14/chartex" xmlns:mc="http://schemas.openxmlformats.org/markup-compatibility/2006" xmlns:aink="http://schemas.microsoft.com/office/drawing/2016/ink" xmlns:am3d="http://schemas.microsoft.com/office/drawing/2017/model3d" xmlns:o="urn:schemas-microsoft-com:office:office" xmlns:oel="http://schemas.microsoft.com/office/2019/extlst" xmlns:r="http://schemas.openxmlformats.org/officeDocument/2006/relationships" xmlns:m="http://schemas.openxmlformats.org/officeDocument/2006/math" xmlns:v="urn:schemas-microsoft-com:vml" xmlns:wp14="http://schemas.microsoft.com/office/word/2010/wordprocessingDrawing" xmlns:wp="http://schemas.openxmlformats.org/drawingml/2006/wordprocessingDrawing" xmlns:w10="urn:schemas-microsoft-com:office:word" xmlns:w="http://schemas.openxmlformats.org/wordprocessingml/2006/main" xmlns:w14="http://schemas.microsoft.com/office/word/2010/wordml" xmlns:w15="http://schemas.microsoft.com/office/word/2012/wordml" xmlns:w16cex="http://schemas.microsoft.com/office/word/2018/wordml/cex" xmlns:w16cid="http://schemas.microsoft.com/office/word/2016/wordml/cid" xmlns:w16="http://schemas.microsoft.com/office/word/2018/wordml" xmlns:w16sdtdh="http://schemas.microsoft.com/office/word/2020/wordml/sdtdatahash" xmlns:w16se="http://schemas.microsoft.com/office/word/2015/wordml/symex" xmlns:wpg="http://schemas.microsoft.com/office/word/2010/wordprocessingGroup" xmlns:wpi="http://schemas.microsoft.com/office/word/2010/wordprocessingInk" xmlns:wne="http://schemas.microsoft.com/office/word/2006/wordml" xmlns:wps="http://schemas.microsoft.com/office/word/2010/wordprocessingShape" mc:Ignorable="w14 w15 w16se w16cid w16 w16cex w16sdtdh wp14">
   <w:p>
     <w:pPr>
       <w:pStyle w:val="Header"/>
@@ -4938,7 +4948,7 @@
 </file>
 
 <file path=word/numbering.xml><?xml version="1.0" encoding="utf-8"?>
-<w:numbering xmlns:wpc="http://schemas.microsoft.com/office/word/2010/wordprocessingCanvas" xmlns:cx="http://schemas.microsoft.com/office/drawing/2014/chartex" xmlns:cx1="http://schemas.microsoft.com/office/drawing/2015/9/8/chartex" xmlns:cx2="http://schemas.microsoft.com/office/drawing/2015/10/21/chartex" xmlns:cx3="http://schemas.microsoft.com/office/drawing/2016/5/9/chartex" xmlns:cx4="http://schemas.microsoft.com/office/drawing/2016/5/10/chartex" xmlns:cx5="http://schemas.microsoft.com/office/drawing/2016/5/11/chartex" xmlns:cx6="http://schemas.microsoft.com/office/drawing/2016/5/12/chartex" xmlns:cx7="http://schemas.microsoft.com/office/drawing/2016/5/13/chartex" xmlns:cx8="http://schemas.microsoft.com/office/drawing/2016/5/14/chartex" xmlns:mc="http://schemas.openxmlformats.org/markup-compatibility/2006" xmlns:aink="http://schemas.microsoft.com/office/drawing/2016/ink" xmlns:am3d="http://schemas.microsoft.com/office/drawing/2017/model3d" xmlns:o="urn:schemas-microsoft-com:office:office" xmlns:r="http://schemas.openxmlformats.org/officeDocument/2006/relationships" xmlns:m="http://schemas.openxmlformats.org/officeDocument/2006/math" xmlns:v="urn:schemas-microsoft-com:vml" xmlns:wp14="http://schemas.microsoft.com/office/word/2010/wordprocessingDrawing" xmlns:wp="http://schemas.openxmlformats.org/drawingml/2006/wordprocessingDrawing" xmlns:w10="urn:schemas-microsoft-com:office:word" xmlns:w="http://schemas.openxmlformats.org/wordprocessingml/2006/main" xmlns:w14="http://schemas.microsoft.com/office/word/2010/wordml" xmlns:w15="http://schemas.microsoft.com/office/word/2012/wordml" xmlns:w16cex="http://schemas.microsoft.com/office/word/2018/wordml/cex" xmlns:w16cid="http://schemas.microsoft.com/office/word/2016/wordml/cid" xmlns:w16="http://schemas.microsoft.com/office/word/2018/wordml" xmlns:w16sdtdh="http://schemas.microsoft.com/office/word/2020/wordml/sdtdatahash" xmlns:w16se="http://schemas.microsoft.com/office/word/2015/wordml/symex" xmlns:wpg="http://schemas.microsoft.com/office/word/2010/wordprocessingGroup" xmlns:wpi="http://schemas.microsoft.com/office/word/2010/wordprocessingInk" xmlns:wne="http://schemas.microsoft.com/office/word/2006/wordml" xmlns:wps="http://schemas.microsoft.com/office/word/2010/wordprocessingShape" mc:Ignorable="w14 w15 w16se w16cid w16 w16cex w16sdtdh wp14">
+<w:numbering xmlns:wpc="http://schemas.microsoft.com/office/word/2010/wordprocessingCanvas" xmlns:cx="http://schemas.microsoft.com/office/drawing/2014/chartex" xmlns:cx1="http://schemas.microsoft.com/office/drawing/2015/9/8/chartex" xmlns:cx2="http://schemas.microsoft.com/office/drawing/2015/10/21/chartex" xmlns:cx3="http://schemas.microsoft.com/office/drawing/2016/5/9/chartex" xmlns:cx4="http://schemas.microsoft.com/office/drawing/2016/5/10/chartex" xmlns:cx5="http://schemas.microsoft.com/office/drawing/2016/5/11/chartex" xmlns:cx6="http://schemas.microsoft.com/office/drawing/2016/5/12/chartex" xmlns:cx7="http://schemas.microsoft.com/office/drawing/2016/5/13/chartex" xmlns:cx8="http://schemas.microsoft.com/office/drawing/2016/5/14/chartex" xmlns:mc="http://schemas.openxmlformats.org/markup-compatibility/2006" xmlns:aink="http://schemas.microsoft.com/office/drawing/2016/ink" xmlns:am3d="http://schemas.microsoft.com/office/drawing/2017/model3d" xmlns:o="urn:schemas-microsoft-com:office:office" xmlns:oel="http://schemas.microsoft.com/office/2019/extlst" xmlns:r="http://schemas.openxmlformats.org/officeDocument/2006/relationships" xmlns:m="http://schemas.openxmlformats.org/officeDocument/2006/math" xmlns:v="urn:schemas-microsoft-com:vml" xmlns:wp14="http://schemas.microsoft.com/office/word/2010/wordprocessingDrawing" xmlns:wp="http://schemas.openxmlformats.org/drawingml/2006/wordprocessingDrawing" xmlns:w10="urn:schemas-microsoft-com:office:word" xmlns:w="http://schemas.openxmlformats.org/wordprocessingml/2006/main" xmlns:w14="http://schemas.microsoft.com/office/word/2010/wordml" xmlns:w15="http://schemas.microsoft.com/office/word/2012/wordml" xmlns:w16cex="http://schemas.microsoft.com/office/word/2018/wordml/cex" xmlns:w16cid="http://schemas.microsoft.com/office/word/2016/wordml/cid" xmlns:w16="http://schemas.microsoft.com/office/word/2018/wordml" xmlns:w16sdtdh="http://schemas.microsoft.com/office/word/2020/wordml/sdtdatahash" xmlns:w16se="http://schemas.microsoft.com/office/word/2015/wordml/symex" xmlns:wpg="http://schemas.microsoft.com/office/word/2010/wordprocessingGroup" xmlns:wpi="http://schemas.microsoft.com/office/word/2010/wordprocessingInk" xmlns:wne="http://schemas.microsoft.com/office/word/2006/wordml" xmlns:wps="http://schemas.microsoft.com/office/word/2010/wordprocessingShape" mc:Ignorable="w14 w15 w16se w16cid w16 w16cex w16sdtdh wp14">
   <w:abstractNum w:abstractNumId="0" w15:restartNumberingAfterBreak="0">
     <w:nsid w:val="FFFFFF1D"/>
     <w:multiLevelType w:val="multilevel"/>
@@ -7247,6 +7257,15 @@
 </file>
 
 <file path=customXml/item2.xml><?xml version="1.0" encoding="utf-8"?>
+<?mso-contentType ?>
+<FormTemplates xmlns="http://schemas.microsoft.com/sharepoint/v3/contenttype/forms">
+  <Display>DocumentLibraryForm</Display>
+  <Edit>DocumentLibraryForm</Edit>
+  <New>DocumentLibraryForm</New>
+</FormTemplates>
+</file>
+
+<file path=customXml/item3.xml><?xml version="1.0" encoding="utf-8"?>
 <ct:contentTypeSchema xmlns:ct="http://schemas.microsoft.com/office/2006/metadata/contentType" xmlns:ma="http://schemas.microsoft.com/office/2006/metadata/properties/metaAttributes" ct:_="" ma:_="" ma:contentTypeName="Document" ma:contentTypeID="0x010100D1F0EDEEFAFE044FA189C45FC39D6047" ma:contentTypeVersion="0" ma:contentTypeDescription="Create a new document." ma:contentTypeScope="" ma:versionID="a6cb6178d22215745160697092ab56bb">
   <xsd:schema xmlns:xsd="http://www.w3.org/2001/XMLSchema" xmlns:xs="http://www.w3.org/2001/XMLSchema" xmlns:p="http://schemas.microsoft.com/office/2006/metadata/properties" targetNamespace="http://schemas.microsoft.com/office/2006/metadata/properties" ma:root="true" ma:fieldsID="0967b7be50301903c78f9c39c6fd9af8">
     <xsd:element name="properties">
@@ -7360,15 +7379,6 @@
 </ct:contentTypeSchema>
 </file>
 
-<file path=customXml/item3.xml><?xml version="1.0" encoding="utf-8"?>
-<?mso-contentType ?>
-<FormTemplates xmlns="http://schemas.microsoft.com/sharepoint/v3/contenttype/forms">
-  <Display>DocumentLibraryForm</Display>
-  <Edit>DocumentLibraryForm</Edit>
-  <New>DocumentLibraryForm</New>
-</FormTemplates>
-</file>
-
 <file path=customXml/itemProps1.xml><?xml version="1.0" encoding="utf-8"?>
 <ds:datastoreItem xmlns:ds="http://schemas.openxmlformats.org/officeDocument/2006/customXml" ds:itemID="{7F3A7990-AFAB-4640-8C30-52FA0224D382}">
   <ds:schemaRefs>
@@ -7379,6 +7389,14 @@
 </file>
 
 <file path=customXml/itemProps2.xml><?xml version="1.0" encoding="utf-8"?>
+<ds:datastoreItem xmlns:ds="http://schemas.openxmlformats.org/officeDocument/2006/customXml" ds:itemID="{EDB3D4D2-CD61-40D8-8BC4-9D74ECFBE4D8}">
+  <ds:schemaRefs>
+    <ds:schemaRef ds:uri="http://schemas.microsoft.com/sharepoint/v3/contenttype/forms"/>
+  </ds:schemaRefs>
+</ds:datastoreItem>
+</file>
+
+<file path=customXml/itemProps3.xml><?xml version="1.0" encoding="utf-8"?>
 <ds:datastoreItem xmlns:ds="http://schemas.openxmlformats.org/officeDocument/2006/customXml" ds:itemID="{24185323-A302-44EF-9B7C-53946B151B79}">
   <ds:schemaRefs>
     <ds:schemaRef ds:uri="http://schemas.microsoft.com/office/2006/metadata/contentType"/>
@@ -7392,12 +7410,4 @@
     <ds:schemaRef ds:uri="http://schemas.microsoft.com/office/infopath/2007/PartnerControls"/>
   </ds:schemaRefs>
 </ds:datastoreItem>
-</file>
-
-<file path=customXml/itemProps3.xml><?xml version="1.0" encoding="utf-8"?>
-<ds:datastoreItem xmlns:ds="http://schemas.openxmlformats.org/officeDocument/2006/customXml" ds:itemID="{EDB3D4D2-CD61-40D8-8BC4-9D74ECFBE4D8}">
-  <ds:schemaRefs>
-    <ds:schemaRef ds:uri="http://schemas.microsoft.com/sharepoint/v3/contenttype/forms"/>
-  </ds:schemaRefs>
-</ds:datastoreItem>
 </file>
</xml_diff>